<commit_message>
parctice code/ hello world!
</commit_message>
<xml_diff>
--- a/1주차 결과 모음.docx
+++ b/1주차 결과 모음.docx
@@ -61,7 +61,7 @@
           <w:rPr>
             <w:rStyle w:val="aa"/>
           </w:rPr>
-          <w:t>new readme about first week goals · seahyael/myapp@fa98a14</w:t>
+          <w:t>first week goals readme · seahyael/winterWebservice@06e48ac</w:t>
         </w:r>
       </w:hyperlink>
       <w:r>
@@ -138,10 +138,10 @@
       </w:pPr>
       <w:r>
         <w:drawing>
-          <wp:inline distT="0" distB="0" distL="0" distR="0" wp14:anchorId="4EC174DF" wp14:editId="75F8B3CE">
-            <wp:extent cx="5731510" cy="2877820"/>
-            <wp:effectExtent l="0" t="0" r="2540" b="0"/>
-            <wp:docPr id="1436479312" name="그림 1"/>
+          <wp:inline distT="0" distB="0" distL="0" distR="0" wp14:anchorId="502F242D" wp14:editId="173883EC">
+            <wp:extent cx="5731510" cy="1465580"/>
+            <wp:effectExtent l="0" t="0" r="2540" b="1270"/>
+            <wp:docPr id="46334092" name="그림 1"/>
             <wp:cNvGraphicFramePr>
               <a:graphicFrameLocks xmlns:a="http://schemas.openxmlformats.org/drawingml/2006/main" noChangeAspect="1"/>
             </wp:cNvGraphicFramePr>
@@ -149,7 +149,7 @@
               <a:graphicData uri="http://schemas.openxmlformats.org/drawingml/2006/picture">
                 <pic:pic xmlns:pic="http://schemas.openxmlformats.org/drawingml/2006/picture">
                   <pic:nvPicPr>
-                    <pic:cNvPr id="1436479312" name=""/>
+                    <pic:cNvPr id="46334092" name=""/>
                     <pic:cNvPicPr/>
                   </pic:nvPicPr>
                   <pic:blipFill>
@@ -161,7 +161,7 @@
                   <pic:spPr>
                     <a:xfrm>
                       <a:off x="0" y="0"/>
-                      <a:ext cx="5731510" cy="2877820"/>
+                      <a:ext cx="5731510" cy="1465580"/>
                     </a:xfrm>
                     <a:prstGeom prst="rect">
                       <a:avLst/>

</xml_diff>

<commit_message>
first week goal updated
</commit_message>
<xml_diff>
--- a/1주차 결과 모음.docx
+++ b/1주차 결과 모음.docx
@@ -3,11 +3,6 @@
 <w:document xmlns:wpc="http://schemas.microsoft.com/office/word/2010/wordprocessingCanvas" xmlns:cx="http://schemas.microsoft.com/office/drawing/2014/chartex" xmlns:cx1="http://schemas.microsoft.com/office/drawing/2015/9/8/chartex" xmlns:cx2="http://schemas.microsoft.com/office/drawing/2015/10/21/chartex" xmlns:cx3="http://schemas.microsoft.com/office/drawing/2016/5/9/chartex" xmlns:cx4="http://schemas.microsoft.com/office/drawing/2016/5/10/chartex" xmlns:cx5="http://schemas.microsoft.com/office/drawing/2016/5/11/chartex" xmlns:cx6="http://schemas.microsoft.com/office/drawing/2016/5/12/chartex" xmlns:cx7="http://schemas.microsoft.com/office/drawing/2016/5/13/chartex" xmlns:cx8="http://schemas.microsoft.com/office/drawing/2016/5/14/chartex" xmlns:mc="http://schemas.openxmlformats.org/markup-compatibility/2006" xmlns:aink="http://schemas.microsoft.com/office/drawing/2016/ink" xmlns:am3d="http://schemas.microsoft.com/office/drawing/2017/model3d" xmlns:o="urn:schemas-microsoft-com:office:office" xmlns:oel="http://schemas.microsoft.com/office/2019/extlst" xmlns:r="http://schemas.openxmlformats.org/officeDocument/2006/relationships" xmlns:m="http://schemas.openxmlformats.org/officeDocument/2006/math" xmlns:v="urn:schemas-microsoft-com:vml" xmlns:wp14="http://schemas.microsoft.com/office/word/2010/wordprocessingDrawing" xmlns:wp="http://schemas.openxmlformats.org/drawingml/2006/wordprocessingDrawing" xmlns:w10="urn:schemas-microsoft-com:office:word" xmlns:w="http://schemas.openxmlformats.org/wordprocessingml/2006/main" xmlns:w14="http://schemas.microsoft.com/office/word/2010/wordml" xmlns:w15="http://schemas.microsoft.com/office/word/2012/wordml" xmlns:w16cex="http://schemas.microsoft.com/office/word/2018/wordml/cex" xmlns:w16cid="http://schemas.microsoft.com/office/word/2016/wordml/cid" xmlns:w16="http://schemas.microsoft.com/office/word/2018/wordml" xmlns:w16du="http://schemas.microsoft.com/office/word/2023/wordml/word16du" xmlns:w16sdtdh="http://schemas.microsoft.com/office/word/2020/wordml/sdtdatahash" xmlns:w16sdtfl="http://schemas.microsoft.com/office/word/2024/wordml/sdtformatlock" xmlns:w16se="http://schemas.microsoft.com/office/word/2015/wordml/symex" xmlns:wpg="http://schemas.microsoft.com/office/word/2010/wordprocessingGroup" xmlns:wpi="http://schemas.microsoft.com/office/word/2010/wordprocessingInk" xmlns:wne="http://schemas.microsoft.com/office/word/2006/wordml" xmlns:wps="http://schemas.microsoft.com/office/word/2010/wordprocessingShape" mc:Ignorable="w14 w15 w16se w16cid w16 w16cex w16sdtdh w16sdtfl w16du wp14">
   <w:body>
     <w:p>
-      <w:pPr>
-        <w:rPr>
-          <w:rFonts w:hint="eastAsia"/>
-        </w:rPr>
-      </w:pPr>
       <w:r>
         <w:t>G</w:t>
       </w:r>
@@ -20,6 +15,9 @@
     </w:p>
     <w:p>
       <w:r>
+        <w:rPr>
+          <w:noProof/>
+        </w:rPr>
         <w:drawing>
           <wp:inline distT="0" distB="0" distL="0" distR="0" wp14:anchorId="70A74B84" wp14:editId="1467AFDA">
             <wp:extent cx="5731510" cy="2024380"/>
@@ -82,6 +80,9 @@
     </w:p>
     <w:p>
       <w:r>
+        <w:rPr>
+          <w:noProof/>
+        </w:rPr>
         <w:drawing>
           <wp:inline distT="0" distB="0" distL="0" distR="0" wp14:anchorId="192268C4" wp14:editId="0DC4F9F6">
             <wp:extent cx="5731510" cy="1286510"/>
@@ -131,12 +132,10 @@
       </w:r>
     </w:p>
     <w:p>
-      <w:pPr>
+      <w:r>
         <w:rPr>
-          <w:rFonts w:hint="eastAsia"/>
+          <w:noProof/>
         </w:rPr>
-      </w:pPr>
-      <w:r>
         <w:drawing>
           <wp:inline distT="0" distB="0" distL="0" distR="0" wp14:anchorId="502F242D" wp14:editId="173883EC">
             <wp:extent cx="5731510" cy="1465580"/>
@@ -162,6 +161,60 @@
                     <a:xfrm>
                       <a:off x="0" y="0"/>
                       <a:ext cx="5731510" cy="1465580"/>
+                    </a:xfrm>
+                    <a:prstGeom prst="rect">
+                      <a:avLst/>
+                    </a:prstGeom>
+                  </pic:spPr>
+                </pic:pic>
+              </a:graphicData>
+            </a:graphic>
+          </wp:inline>
+        </w:drawing>
+      </w:r>
+    </w:p>
+    <w:p/>
+    <w:p>
+      <w:pPr>
+        <w:rPr>
+          <w:rFonts w:hint="eastAsia"/>
+        </w:rPr>
+      </w:pPr>
+      <w:r>
+        <w:t>D</w:t>
+      </w:r>
+      <w:r>
+        <w:rPr>
+          <w:rFonts w:hint="eastAsia"/>
+        </w:rPr>
+        <w:t>ocker 설치확인</w:t>
+      </w:r>
+      <w:r>
+        <w:drawing>
+          <wp:inline distT="0" distB="0" distL="0" distR="0" wp14:anchorId="6C344C43" wp14:editId="2D5E8AE5">
+            <wp:extent cx="4248743" cy="724001"/>
+            <wp:effectExtent l="0" t="0" r="0" b="0"/>
+            <wp:docPr id="1243742908" name="그림 1"/>
+            <wp:cNvGraphicFramePr>
+              <a:graphicFrameLocks xmlns:a="http://schemas.openxmlformats.org/drawingml/2006/main" noChangeAspect="1"/>
+            </wp:cNvGraphicFramePr>
+            <a:graphic xmlns:a="http://schemas.openxmlformats.org/drawingml/2006/main">
+              <a:graphicData uri="http://schemas.openxmlformats.org/drawingml/2006/picture">
+                <pic:pic xmlns:pic="http://schemas.openxmlformats.org/drawingml/2006/picture">
+                  <pic:nvPicPr>
+                    <pic:cNvPr id="1243742908" name=""/>
+                    <pic:cNvPicPr/>
+                  </pic:nvPicPr>
+                  <pic:blipFill>
+                    <a:blip r:embed="rId8"/>
+                    <a:stretch>
+                      <a:fillRect/>
+                    </a:stretch>
+                  </pic:blipFill>
+                  <pic:spPr>
+                    <a:xfrm>
+                      <a:off x="0" y="0"/>
+                      <a:ext cx="4248743" cy="724001"/>
                     </a:xfrm>
                     <a:prstGeom prst="rect">
                       <a:avLst/>
@@ -791,6 +844,7 @@
   <w:style w:type="character" w:default="1" w:styleId="a0">
     <w:name w:val="Default Paragraph Font"/>
     <w:uiPriority w:val="1"/>
+    <w:semiHidden/>
     <w:unhideWhenUsed/>
   </w:style>
   <w:style w:type="table" w:default="1" w:styleId="a1">

</xml_diff>

<commit_message>
chore: made prac CRUD class and interface
</commit_message>
<xml_diff>
--- a/1주차 결과 모음.docx
+++ b/1주차 결과 모음.docx
@@ -66,7 +66,35 @@
         <w:rPr>
           <w:rFonts w:hint="eastAsia"/>
         </w:rPr>
-        <w:t xml:space="preserve"> github 커밋 링크</w:t>
+        <w:t xml:space="preserve"> </w:t>
+      </w:r>
+      <w:proofErr w:type="spellStart"/>
+      <w:r>
+        <w:rPr>
+          <w:rFonts w:hint="eastAsia"/>
+        </w:rPr>
+        <w:t>github</w:t>
+      </w:r>
+      <w:proofErr w:type="spellEnd"/>
+      <w:r>
+        <w:rPr>
+          <w:rFonts w:hint="eastAsia"/>
+        </w:rPr>
+        <w:t xml:space="preserve"> </w:t>
+      </w:r>
+      <w:proofErr w:type="spellStart"/>
+      <w:r>
+        <w:rPr>
+          <w:rFonts w:hint="eastAsia"/>
+        </w:rPr>
+        <w:t>커밋</w:t>
+      </w:r>
+      <w:proofErr w:type="spellEnd"/>
+      <w:r>
+        <w:rPr>
+          <w:rFonts w:hint="eastAsia"/>
+        </w:rPr>
+        <w:t xml:space="preserve"> 링크</w:t>
       </w:r>
     </w:p>
     <w:p/>
@@ -121,6 +149,7 @@
       </w:r>
     </w:p>
     <w:p>
+      <w:proofErr w:type="spellStart"/>
       <w:r>
         <w:t>I</w:t>
       </w:r>
@@ -128,7 +157,14 @@
         <w:rPr>
           <w:rFonts w:hint="eastAsia"/>
         </w:rPr>
-        <w:t>ntelij 실행화면</w:t>
+        <w:t>ntelij</w:t>
+      </w:r>
+      <w:proofErr w:type="spellEnd"/>
+      <w:r>
+        <w:rPr>
+          <w:rFonts w:hint="eastAsia"/>
+        </w:rPr>
+        <w:t xml:space="preserve"> 실행화면</w:t>
       </w:r>
     </w:p>
     <w:p>
@@ -281,8 +317,16 @@
         <w:rPr>
           <w:rFonts w:hint="eastAsia"/>
         </w:rPr>
-        <w:t>설정분리 커밋</w:t>
-      </w:r>
+        <w:t xml:space="preserve">설정분리 </w:t>
+      </w:r>
+      <w:proofErr w:type="spellStart"/>
+      <w:r>
+        <w:rPr>
+          <w:rFonts w:hint="eastAsia"/>
+        </w:rPr>
+        <w:t>커밋</w:t>
+      </w:r>
+      <w:proofErr w:type="spellEnd"/>
       <w:r>
         <w:drawing>
           <wp:inline distT="0" distB="0" distL="0" distR="0" wp14:anchorId="344712B7" wp14:editId="42EC11E0">
@@ -321,56 +365,13 @@
         </w:drawing>
       </w:r>
     </w:p>
-    <w:p/>
     <w:p>
       <w:pPr>
-        <w:pStyle w:val="a6"/>
-        <w:numPr>
-          <w:ilvl w:val="0"/>
-          <w:numId w:val="1"/>
-        </w:numPr>
-      </w:pPr>
-      <w:r>
-        <w:rPr>
-          <w:rFonts w:hint="eastAsia"/>
-        </w:rPr>
-        <w:t>실행 결과들 스크린샷해서 모아놓는거 맞는지</w:t>
-      </w:r>
+        <w:rPr>
+          <w:rFonts w:hint="eastAsia"/>
+        </w:rPr>
+      </w:pPr>
     </w:p>
-    <w:p>
-      <w:pPr>
-        <w:pStyle w:val="a6"/>
-        <w:numPr>
-          <w:ilvl w:val="0"/>
-          <w:numId w:val="1"/>
-        </w:numPr>
-      </w:pPr>
-      <w:r>
-        <w:rPr>
-          <w:rFonts w:hint="eastAsia"/>
-        </w:rPr>
-        <w:t>한 학기 뒤에 복학 예정인데 어떤 식으로 공부 해두면 좋을지</w:t>
-      </w:r>
-    </w:p>
-    <w:p>
-      <w:pPr>
-        <w:pStyle w:val="a6"/>
-        <w:numPr>
-          <w:ilvl w:val="0"/>
-          <w:numId w:val="1"/>
-        </w:numPr>
-      </w:pPr>
-      <w:r>
-        <w:rPr>
-          <w:rFonts w:hint="eastAsia"/>
-        </w:rPr>
-        <w:t>요즘 AI툴 활용 방식</w:t>
-      </w:r>
-      <w:r>
-        <w:t>’’</w:t>
-      </w:r>
-    </w:p>
-    <w:p/>
     <w:p>
       <w:pPr>
         <w:pStyle w:val="a6"/>
@@ -379,11 +380,19 @@
           <w:numId w:val="2"/>
         </w:numPr>
       </w:pPr>
-      <w:r>
-        <w:rPr>
-          <w:rFonts w:hint="eastAsia"/>
-        </w:rPr>
-        <w:t xml:space="preserve">커밋 메시지 </w:t>
+      <w:proofErr w:type="spellStart"/>
+      <w:r>
+        <w:rPr>
+          <w:rFonts w:hint="eastAsia"/>
+        </w:rPr>
+        <w:t>커밋</w:t>
+      </w:r>
+      <w:proofErr w:type="spellEnd"/>
+      <w:r>
+        <w:rPr>
+          <w:rFonts w:hint="eastAsia"/>
+        </w:rPr>
+        <w:t xml:space="preserve"> 메시지 </w:t>
       </w:r>
       <w:r>
         <w:rPr>
@@ -400,11 +409,19 @@
           <w:numId w:val="2"/>
         </w:numPr>
       </w:pPr>
-      <w:r>
-        <w:rPr>
-          <w:rFonts w:hint="eastAsia"/>
-        </w:rPr>
-        <w:t>커밋 메시지 관련 블로그 쓰기</w:t>
+      <w:proofErr w:type="spellStart"/>
+      <w:r>
+        <w:rPr>
+          <w:rFonts w:hint="eastAsia"/>
+        </w:rPr>
+        <w:t>커밋</w:t>
+      </w:r>
+      <w:proofErr w:type="spellEnd"/>
+      <w:r>
+        <w:rPr>
+          <w:rFonts w:hint="eastAsia"/>
+        </w:rPr>
+        <w:t xml:space="preserve"> 메시지 관련 블로그 쓰기</w:t>
       </w:r>
     </w:p>
     <w:p>
@@ -415,6 +432,7 @@
           <w:numId w:val="2"/>
         </w:numPr>
       </w:pPr>
+      <w:proofErr w:type="spellStart"/>
       <w:r>
         <w:t>S</w:t>
       </w:r>
@@ -422,7 +440,14 @@
         <w:rPr>
           <w:rFonts w:hint="eastAsia"/>
         </w:rPr>
-        <w:t>ql 문법 5개 이상 공부</w:t>
+        <w:t>ql</w:t>
+      </w:r>
+      <w:proofErr w:type="spellEnd"/>
+      <w:r>
+        <w:rPr>
+          <w:rFonts w:hint="eastAsia"/>
+        </w:rPr>
+        <w:t xml:space="preserve"> 문법 5개 이상 공부</w:t>
       </w:r>
     </w:p>
     <w:p>
@@ -440,7 +465,43 @@
         <w:rPr>
           <w:rFonts w:hint="eastAsia"/>
         </w:rPr>
-        <w:t>aria db랑 연결 다시 혼자서 해보기/ 배운거 정리해서 블로그 쓰기</w:t>
+        <w:t xml:space="preserve">aria </w:t>
+      </w:r>
+      <w:proofErr w:type="spellStart"/>
+      <w:r>
+        <w:rPr>
+          <w:rFonts w:hint="eastAsia"/>
+        </w:rPr>
+        <w:t>db</w:t>
+      </w:r>
+      <w:proofErr w:type="spellEnd"/>
+      <w:r>
+        <w:rPr>
+          <w:rFonts w:hint="eastAsia"/>
+        </w:rPr>
+        <w:t xml:space="preserve">랑 연결 다시 혼자서 </w:t>
+      </w:r>
+      <w:proofErr w:type="gramStart"/>
+      <w:r>
+        <w:rPr>
+          <w:rFonts w:hint="eastAsia"/>
+        </w:rPr>
+        <w:t xml:space="preserve">해보기/ </w:t>
+      </w:r>
+      <w:proofErr w:type="spellStart"/>
+      <w:r>
+        <w:rPr>
+          <w:rFonts w:hint="eastAsia"/>
+        </w:rPr>
+        <w:t>배운거</w:t>
+      </w:r>
+      <w:proofErr w:type="spellEnd"/>
+      <w:proofErr w:type="gramEnd"/>
+      <w:r>
+        <w:rPr>
+          <w:rFonts w:hint="eastAsia"/>
+        </w:rPr>
+        <w:t xml:space="preserve"> 정리해서 블로그 쓰기</w:t>
       </w:r>
     </w:p>
     <w:p>
@@ -455,7 +516,35 @@
         <w:rPr>
           <w:rFonts w:hint="eastAsia"/>
         </w:rPr>
-        <w:t>설정 분리하는거 혼자서 해보기/ 왜 하는지, 어떻게 하는지 블로그 쓰기</w:t>
+        <w:t xml:space="preserve">설정 </w:t>
+      </w:r>
+      <w:proofErr w:type="spellStart"/>
+      <w:r>
+        <w:rPr>
+          <w:rFonts w:hint="eastAsia"/>
+        </w:rPr>
+        <w:t>분리하는거</w:t>
+      </w:r>
+      <w:proofErr w:type="spellEnd"/>
+      <w:r>
+        <w:rPr>
+          <w:rFonts w:hint="eastAsia"/>
+        </w:rPr>
+        <w:t xml:space="preserve"> 혼자서 </w:t>
+      </w:r>
+      <w:proofErr w:type="gramStart"/>
+      <w:r>
+        <w:rPr>
+          <w:rFonts w:hint="eastAsia"/>
+        </w:rPr>
+        <w:t>해보기/ 왜</w:t>
+      </w:r>
+      <w:proofErr w:type="gramEnd"/>
+      <w:r>
+        <w:rPr>
+          <w:rFonts w:hint="eastAsia"/>
+        </w:rPr>
+        <w:t xml:space="preserve"> 하는지, 어떻게 하는지 블로그 쓰기</w:t>
       </w:r>
     </w:p>
     <w:p>
@@ -469,12 +558,28 @@
           <w:rFonts w:hint="eastAsia"/>
         </w:rPr>
       </w:pPr>
-      <w:r>
-        <w:rPr>
-          <w:rFonts w:hint="eastAsia"/>
-        </w:rPr>
-        <w:t>클래스룸에 깃 연동 시키기</w:t>
-      </w:r>
+      <w:proofErr w:type="spellStart"/>
+      <w:r>
+        <w:rPr>
+          <w:rFonts w:hint="eastAsia"/>
+        </w:rPr>
+        <w:t>클래스룸에</w:t>
+      </w:r>
+      <w:proofErr w:type="spellEnd"/>
+      <w:r>
+        <w:rPr>
+          <w:rFonts w:hint="eastAsia"/>
+        </w:rPr>
+        <w:t xml:space="preserve"> 깃 </w:t>
+      </w:r>
+      <w:proofErr w:type="gramStart"/>
+      <w:r>
+        <w:rPr>
+          <w:rFonts w:hint="eastAsia"/>
+        </w:rPr>
+        <w:t>연동 시키기</w:t>
+      </w:r>
+      <w:proofErr w:type="gramEnd"/>
     </w:p>
     <w:sectPr>
       <w:pgSz w:w="11906" w:h="16838"/>

</xml_diff>

<commit_message>
feat: implement read operation
</commit_message>
<xml_diff>
--- a/1주차 결과 모음.docx
+++ b/1주차 결과 모음.docx
@@ -66,35 +66,7 @@
         <w:rPr>
           <w:rFonts w:hint="eastAsia"/>
         </w:rPr>
-        <w:t xml:space="preserve"> </w:t>
-      </w:r>
-      <w:proofErr w:type="spellStart"/>
-      <w:r>
-        <w:rPr>
-          <w:rFonts w:hint="eastAsia"/>
-        </w:rPr>
-        <w:t>github</w:t>
-      </w:r>
-      <w:proofErr w:type="spellEnd"/>
-      <w:r>
-        <w:rPr>
-          <w:rFonts w:hint="eastAsia"/>
-        </w:rPr>
-        <w:t xml:space="preserve"> </w:t>
-      </w:r>
-      <w:proofErr w:type="spellStart"/>
-      <w:r>
-        <w:rPr>
-          <w:rFonts w:hint="eastAsia"/>
-        </w:rPr>
-        <w:t>커밋</w:t>
-      </w:r>
-      <w:proofErr w:type="spellEnd"/>
-      <w:r>
-        <w:rPr>
-          <w:rFonts w:hint="eastAsia"/>
-        </w:rPr>
-        <w:t xml:space="preserve"> 링크</w:t>
+        <w:t xml:space="preserve"> github 커밋 링크</w:t>
       </w:r>
     </w:p>
     <w:p/>
@@ -149,7 +121,6 @@
       </w:r>
     </w:p>
     <w:p>
-      <w:proofErr w:type="spellStart"/>
       <w:r>
         <w:t>I</w:t>
       </w:r>
@@ -157,14 +128,7 @@
         <w:rPr>
           <w:rFonts w:hint="eastAsia"/>
         </w:rPr>
-        <w:t>ntelij</w:t>
-      </w:r>
-      <w:proofErr w:type="spellEnd"/>
-      <w:r>
-        <w:rPr>
-          <w:rFonts w:hint="eastAsia"/>
-        </w:rPr>
-        <w:t xml:space="preserve"> 실행화면</w:t>
+        <w:t>ntelij 실행화면</w:t>
       </w:r>
     </w:p>
     <w:p>
@@ -317,17 +281,12 @@
         <w:rPr>
           <w:rFonts w:hint="eastAsia"/>
         </w:rPr>
-        <w:t xml:space="preserve">설정분리 </w:t>
-      </w:r>
-      <w:proofErr w:type="spellStart"/>
+        <w:t>설정분리 커밋</w:t>
+      </w:r>
       <w:r>
         <w:rPr>
-          <w:rFonts w:hint="eastAsia"/>
+          <w:noProof/>
         </w:rPr>
-        <w:t>커밋</w:t>
-      </w:r>
-      <w:proofErr w:type="spellEnd"/>
-      <w:r>
         <w:drawing>
           <wp:inline distT="0" distB="0" distL="0" distR="0" wp14:anchorId="344712B7" wp14:editId="42EC11E0">
             <wp:extent cx="5731510" cy="1671955"/>
@@ -365,221 +324,120 @@
         </w:drawing>
       </w:r>
     </w:p>
+    <w:p/>
+    <w:p/>
+    <w:p/>
+    <w:p/>
+    <w:p/>
+    <w:p/>
+    <w:p/>
+    <w:p/>
+    <w:p/>
+    <w:p/>
+    <w:p/>
     <w:p>
-      <w:pPr>
+      <w:r>
+        <w:lastRenderedPageBreak/>
+        <w:t>C</w:t>
+      </w:r>
+      <w:r>
         <w:rPr>
           <w:rFonts w:hint="eastAsia"/>
         </w:rPr>
-      </w:pPr>
+        <w:t>reate</w:t>
+      </w:r>
     </w:p>
     <w:p>
-      <w:pPr>
-        <w:pStyle w:val="a6"/>
-        <w:numPr>
-          <w:ilvl w:val="0"/>
-          <w:numId w:val="2"/>
-        </w:numPr>
-      </w:pPr>
-      <w:proofErr w:type="spellStart"/>
+      <w:r>
+        <w:drawing>
+          <wp:inline distT="0" distB="0" distL="0" distR="0" wp14:anchorId="7789CCE2" wp14:editId="701DDC67">
+            <wp:extent cx="5731510" cy="2917190"/>
+            <wp:effectExtent l="0" t="0" r="2540" b="0"/>
+            <wp:docPr id="400568275" name="그림 1"/>
+            <wp:cNvGraphicFramePr>
+              <a:graphicFrameLocks xmlns:a="http://schemas.openxmlformats.org/drawingml/2006/main" noChangeAspect="1"/>
+            </wp:cNvGraphicFramePr>
+            <a:graphic xmlns:a="http://schemas.openxmlformats.org/drawingml/2006/main">
+              <a:graphicData uri="http://schemas.openxmlformats.org/drawingml/2006/picture">
+                <pic:pic xmlns:pic="http://schemas.openxmlformats.org/drawingml/2006/picture">
+                  <pic:nvPicPr>
+                    <pic:cNvPr id="400568275" name=""/>
+                    <pic:cNvPicPr/>
+                  </pic:nvPicPr>
+                  <pic:blipFill>
+                    <a:blip r:embed="rId12"/>
+                    <a:stretch>
+                      <a:fillRect/>
+                    </a:stretch>
+                  </pic:blipFill>
+                  <pic:spPr>
+                    <a:xfrm>
+                      <a:off x="0" y="0"/>
+                      <a:ext cx="5731510" cy="2917190"/>
+                    </a:xfrm>
+                    <a:prstGeom prst="rect">
+                      <a:avLst/>
+                    </a:prstGeom>
+                  </pic:spPr>
+                </pic:pic>
+              </a:graphicData>
+            </a:graphic>
+          </wp:inline>
+        </w:drawing>
+      </w:r>
+    </w:p>
+    <w:p/>
+    <w:p>
       <w:r>
         <w:rPr>
           <w:rFonts w:hint="eastAsia"/>
         </w:rPr>
-        <w:t>커밋</w:t>
-      </w:r>
-      <w:proofErr w:type="spellEnd"/>
-      <w:r>
+        <w:t>Read</w:t>
+      </w:r>
+    </w:p>
+    <w:p>
+      <w:pPr>
         <w:rPr>
           <w:rFonts w:hint="eastAsia"/>
         </w:rPr>
-        <w:t xml:space="preserve"> 메시지 </w:t>
-      </w:r>
-      <w:r>
-        <w:rPr>
-          <w:rFonts w:hint="eastAsia"/>
-        </w:rPr>
-        <w:t>법칙 정리 및 적당히 외우기</w:t>
-      </w:r>
-    </w:p>
-    <w:p>
-      <w:pPr>
-        <w:pStyle w:val="a6"/>
-        <w:numPr>
-          <w:ilvl w:val="0"/>
-          <w:numId w:val="2"/>
-        </w:numPr>
-      </w:pPr>
-      <w:proofErr w:type="spellStart"/>
-      <w:r>
-        <w:rPr>
-          <w:rFonts w:hint="eastAsia"/>
-        </w:rPr>
-        <w:t>커밋</w:t>
-      </w:r>
-      <w:proofErr w:type="spellEnd"/>
-      <w:r>
-        <w:rPr>
-          <w:rFonts w:hint="eastAsia"/>
-        </w:rPr>
-        <w:t xml:space="preserve"> 메시지 관련 블로그 쓰기</w:t>
-      </w:r>
-    </w:p>
-    <w:p>
-      <w:pPr>
-        <w:pStyle w:val="a6"/>
-        <w:numPr>
-          <w:ilvl w:val="0"/>
-          <w:numId w:val="2"/>
-        </w:numPr>
-      </w:pPr>
-      <w:proofErr w:type="spellStart"/>
-      <w:r>
-        <w:t>S</w:t>
-      </w:r>
-      <w:r>
-        <w:rPr>
-          <w:rFonts w:hint="eastAsia"/>
-        </w:rPr>
-        <w:t>ql</w:t>
-      </w:r>
-      <w:proofErr w:type="spellEnd"/>
-      <w:r>
-        <w:rPr>
-          <w:rFonts w:hint="eastAsia"/>
-        </w:rPr>
-        <w:t xml:space="preserve"> 문법 5개 이상 공부</w:t>
-      </w:r>
-    </w:p>
-    <w:p>
-      <w:pPr>
-        <w:pStyle w:val="a6"/>
-        <w:numPr>
-          <w:ilvl w:val="0"/>
-          <w:numId w:val="2"/>
-        </w:numPr>
-      </w:pPr>
-      <w:r>
-        <w:t>M</w:t>
-      </w:r>
-      <w:r>
-        <w:rPr>
-          <w:rFonts w:hint="eastAsia"/>
-        </w:rPr>
-        <w:t xml:space="preserve">aria </w:t>
-      </w:r>
-      <w:proofErr w:type="spellStart"/>
-      <w:r>
-        <w:rPr>
-          <w:rFonts w:hint="eastAsia"/>
-        </w:rPr>
-        <w:t>db</w:t>
-      </w:r>
-      <w:proofErr w:type="spellEnd"/>
-      <w:r>
-        <w:rPr>
-          <w:rFonts w:hint="eastAsia"/>
-        </w:rPr>
-        <w:t xml:space="preserve">랑 연결 다시 혼자서 </w:t>
-      </w:r>
-      <w:proofErr w:type="gramStart"/>
-      <w:r>
-        <w:rPr>
-          <w:rFonts w:hint="eastAsia"/>
-        </w:rPr>
-        <w:t xml:space="preserve">해보기/ </w:t>
-      </w:r>
-      <w:proofErr w:type="spellStart"/>
-      <w:r>
-        <w:rPr>
-          <w:rFonts w:hint="eastAsia"/>
-        </w:rPr>
-        <w:t>배운거</w:t>
-      </w:r>
-      <w:proofErr w:type="spellEnd"/>
-      <w:proofErr w:type="gramEnd"/>
-      <w:r>
-        <w:rPr>
-          <w:rFonts w:hint="eastAsia"/>
-        </w:rPr>
-        <w:t xml:space="preserve"> 정리해서 블로그 쓰기</w:t>
-      </w:r>
-    </w:p>
-    <w:p>
-      <w:pPr>
-        <w:pStyle w:val="a6"/>
-        <w:numPr>
-          <w:ilvl w:val="0"/>
-          <w:numId w:val="2"/>
-        </w:numPr>
-      </w:pPr>
-      <w:r>
-        <w:rPr>
-          <w:rFonts w:hint="eastAsia"/>
-        </w:rPr>
-        <w:t xml:space="preserve">설정 </w:t>
-      </w:r>
-      <w:proofErr w:type="spellStart"/>
-      <w:r>
-        <w:rPr>
-          <w:rFonts w:hint="eastAsia"/>
-        </w:rPr>
-        <w:t>분리하는거</w:t>
-      </w:r>
-      <w:proofErr w:type="spellEnd"/>
-      <w:r>
-        <w:rPr>
-          <w:rFonts w:hint="eastAsia"/>
-        </w:rPr>
-        <w:t xml:space="preserve"> 혼자서 </w:t>
-      </w:r>
-      <w:proofErr w:type="gramStart"/>
-      <w:r>
-        <w:rPr>
-          <w:rFonts w:hint="eastAsia"/>
-        </w:rPr>
-        <w:t>해보기/ 왜</w:t>
-      </w:r>
-      <w:proofErr w:type="gramEnd"/>
-      <w:r>
-        <w:rPr>
-          <w:rFonts w:hint="eastAsia"/>
-        </w:rPr>
-        <w:t xml:space="preserve"> 하는지, 어떻게 하는지 블로그 쓰기</w:t>
-      </w:r>
-    </w:p>
-    <w:p>
-      <w:pPr>
-        <w:pStyle w:val="a6"/>
-        <w:numPr>
-          <w:ilvl w:val="0"/>
-          <w:numId w:val="2"/>
-        </w:numPr>
-        <w:rPr>
-          <w:rFonts w:hint="eastAsia"/>
-        </w:rPr>
-      </w:pPr>
-      <w:proofErr w:type="spellStart"/>
-      <w:r>
-        <w:rPr>
-          <w:rFonts w:hint="eastAsia"/>
-        </w:rPr>
-        <w:t>클래스룸에</w:t>
-      </w:r>
-      <w:proofErr w:type="spellEnd"/>
-      <w:r>
-        <w:rPr>
-          <w:rFonts w:hint="eastAsia"/>
-        </w:rPr>
-        <w:t xml:space="preserve"> 깃 </w:t>
-      </w:r>
-      <w:proofErr w:type="gramStart"/>
-      <w:r>
-        <w:rPr>
-          <w:rFonts w:hint="eastAsia"/>
-        </w:rPr>
-        <w:t>연동 시키기</w:t>
-      </w:r>
-      <w:proofErr w:type="gramEnd"/>
+      </w:pPr>
+      <w:r>
+        <w:drawing>
+          <wp:inline distT="0" distB="0" distL="0" distR="0" wp14:anchorId="5974BD8B" wp14:editId="3FFE5742">
+            <wp:extent cx="5731510" cy="3923665"/>
+            <wp:effectExtent l="0" t="0" r="2540" b="635"/>
+            <wp:docPr id="1125394022" name="그림 1"/>
+            <wp:cNvGraphicFramePr>
+              <a:graphicFrameLocks xmlns:a="http://schemas.openxmlformats.org/drawingml/2006/main" noChangeAspect="1"/>
+            </wp:cNvGraphicFramePr>
+            <a:graphic xmlns:a="http://schemas.openxmlformats.org/drawingml/2006/main">
+              <a:graphicData uri="http://schemas.openxmlformats.org/drawingml/2006/picture">
+                <pic:pic xmlns:pic="http://schemas.openxmlformats.org/drawingml/2006/picture">
+                  <pic:nvPicPr>
+                    <pic:cNvPr id="1125394022" name=""/>
+                    <pic:cNvPicPr/>
+                  </pic:nvPicPr>
+                  <pic:blipFill>
+                    <a:blip r:embed="rId13"/>
+                    <a:stretch>
+                      <a:fillRect/>
+                    </a:stretch>
+                  </pic:blipFill>
+                  <pic:spPr>
+                    <a:xfrm>
+                      <a:off x="0" y="0"/>
+                      <a:ext cx="5731510" cy="3923665"/>
+                    </a:xfrm>
+                    <a:prstGeom prst="rect">
+                      <a:avLst/>
+                    </a:prstGeom>
+                  </pic:spPr>
+                </pic:pic>
+              </a:graphicData>
+            </a:graphic>
+          </wp:inline>
+        </w:drawing>
+      </w:r>
     </w:p>
     <w:sectPr>
       <w:pgSz w:w="11906" w:h="16838"/>

</xml_diff>

<commit_message>
feat: terminal ui improved
</commit_message>
<xml_diff>
--- a/1주차 결과 모음.docx
+++ b/1주차 결과 모음.docx
@@ -349,6 +349,9 @@
     </w:p>
     <w:p>
       <w:r>
+        <w:rPr>
+          <w:noProof/>
+        </w:rPr>
         <w:drawing>
           <wp:inline distT="0" distB="0" distL="0" distR="0" wp14:anchorId="7789CCE2" wp14:editId="701DDC67">
             <wp:extent cx="5731510" cy="2917190"/>
@@ -396,12 +399,10 @@
       </w:r>
     </w:p>
     <w:p>
-      <w:pPr>
-        <w:rPr>
-          <w:rFonts w:hint="eastAsia"/>
-        </w:rPr>
-      </w:pPr>
-      <w:r>
+      <w:r>
+        <w:rPr>
+          <w:noProof/>
+        </w:rPr>
         <w:drawing>
           <wp:inline distT="0" distB="0" distL="0" distR="0" wp14:anchorId="5974BD8B" wp14:editId="3FFE5742">
             <wp:extent cx="5731510" cy="3923665"/>
@@ -427,6 +428,164 @@
                     <a:xfrm>
                       <a:off x="0" y="0"/>
                       <a:ext cx="5731510" cy="3923665"/>
+                    </a:xfrm>
+                    <a:prstGeom prst="rect">
+                      <a:avLst/>
+                    </a:prstGeom>
+                  </pic:spPr>
+                </pic:pic>
+              </a:graphicData>
+            </a:graphic>
+          </wp:inline>
+        </w:drawing>
+      </w:r>
+    </w:p>
+    <w:p/>
+    <w:p/>
+    <w:p>
+      <w:pPr>
+        <w:rPr>
+          <w:noProof/>
+        </w:rPr>
+      </w:pPr>
+      <w:r>
+        <w:rPr>
+          <w:rFonts w:hint="eastAsia"/>
+        </w:rPr>
+        <w:lastRenderedPageBreak/>
+        <w:t>Update(완료 표시)</w:t>
+      </w:r>
+      <w:r>
+        <w:rPr>
+          <w:noProof/>
+        </w:rPr>
+        <w:t xml:space="preserve"> </w:t>
+      </w:r>
+    </w:p>
+    <w:p>
+      <w:r>
+        <w:drawing>
+          <wp:inline distT="0" distB="0" distL="0" distR="0" wp14:anchorId="41680D61" wp14:editId="5137D51B">
+            <wp:extent cx="5731510" cy="4107815"/>
+            <wp:effectExtent l="0" t="0" r="2540" b="6985"/>
+            <wp:docPr id="833973489" name="그림 1"/>
+            <wp:cNvGraphicFramePr>
+              <a:graphicFrameLocks xmlns:a="http://schemas.openxmlformats.org/drawingml/2006/main" noChangeAspect="1"/>
+            </wp:cNvGraphicFramePr>
+            <a:graphic xmlns:a="http://schemas.openxmlformats.org/drawingml/2006/main">
+              <a:graphicData uri="http://schemas.openxmlformats.org/drawingml/2006/picture">
+                <pic:pic xmlns:pic="http://schemas.openxmlformats.org/drawingml/2006/picture">
+                  <pic:nvPicPr>
+                    <pic:cNvPr id="833973489" name=""/>
+                    <pic:cNvPicPr/>
+                  </pic:nvPicPr>
+                  <pic:blipFill>
+                    <a:blip r:embed="rId14"/>
+                    <a:stretch>
+                      <a:fillRect/>
+                    </a:stretch>
+                  </pic:blipFill>
+                  <pic:spPr>
+                    <a:xfrm>
+                      <a:off x="0" y="0"/>
+                      <a:ext cx="5731510" cy="4107815"/>
+                    </a:xfrm>
+                    <a:prstGeom prst="rect">
+                      <a:avLst/>
+                    </a:prstGeom>
+                  </pic:spPr>
+                </pic:pic>
+              </a:graphicData>
+            </a:graphic>
+          </wp:inline>
+        </w:drawing>
+      </w:r>
+    </w:p>
+    <w:p>
+      <w:pPr>
+        <w:rPr>
+          <w:rFonts w:hint="eastAsia"/>
+        </w:rPr>
+      </w:pPr>
+      <w:r>
+        <w:rPr>
+          <w:rFonts w:hint="eastAsia"/>
+        </w:rPr>
+        <w:t>Update(내용 수정)</w:t>
+      </w:r>
+      <w:r>
+        <w:rPr>
+          <w:noProof/>
+        </w:rPr>
+        <w:t xml:space="preserve"> </w:t>
+      </w:r>
+      <w:r>
+        <w:lastRenderedPageBreak/>
+        <w:drawing>
+          <wp:inline distT="0" distB="0" distL="0" distR="0" wp14:anchorId="076CF6FC" wp14:editId="2A752BE6">
+            <wp:extent cx="5731510" cy="3955415"/>
+            <wp:effectExtent l="0" t="0" r="2540" b="6985"/>
+            <wp:docPr id="161579542" name="그림 1"/>
+            <wp:cNvGraphicFramePr>
+              <a:graphicFrameLocks xmlns:a="http://schemas.openxmlformats.org/drawingml/2006/main" noChangeAspect="1"/>
+            </wp:cNvGraphicFramePr>
+            <a:graphic xmlns:a="http://schemas.openxmlformats.org/drawingml/2006/main">
+              <a:graphicData uri="http://schemas.openxmlformats.org/drawingml/2006/picture">
+                <pic:pic xmlns:pic="http://schemas.openxmlformats.org/drawingml/2006/picture">
+                  <pic:nvPicPr>
+                    <pic:cNvPr id="161579542" name=""/>
+                    <pic:cNvPicPr/>
+                  </pic:nvPicPr>
+                  <pic:blipFill>
+                    <a:blip r:embed="rId15"/>
+                    <a:stretch>
+                      <a:fillRect/>
+                    </a:stretch>
+                  </pic:blipFill>
+                  <pic:spPr>
+                    <a:xfrm>
+                      <a:off x="0" y="0"/>
+                      <a:ext cx="5731510" cy="3955415"/>
+                    </a:xfrm>
+                    <a:prstGeom prst="rect">
+                      <a:avLst/>
+                    </a:prstGeom>
+                  </pic:spPr>
+                </pic:pic>
+              </a:graphicData>
+            </a:graphic>
+          </wp:inline>
+        </w:drawing>
+      </w:r>
+      <w:r>
+        <w:rPr>
+          <w:noProof/>
+        </w:rPr>
+        <w:drawing>
+          <wp:inline distT="0" distB="0" distL="0" distR="0" wp14:anchorId="0D8773C3" wp14:editId="233C52CF">
+            <wp:extent cx="5731510" cy="3141345"/>
+            <wp:effectExtent l="0" t="0" r="2540" b="1905"/>
+            <wp:docPr id="491156978" name="그림 1"/>
+            <wp:cNvGraphicFramePr>
+              <a:graphicFrameLocks xmlns:a="http://schemas.openxmlformats.org/drawingml/2006/main" noChangeAspect="1"/>
+            </wp:cNvGraphicFramePr>
+            <a:graphic xmlns:a="http://schemas.openxmlformats.org/drawingml/2006/main">
+              <a:graphicData uri="http://schemas.openxmlformats.org/drawingml/2006/picture">
+                <pic:pic xmlns:pic="http://schemas.openxmlformats.org/drawingml/2006/picture">
+                  <pic:nvPicPr>
+                    <pic:cNvPr id="491156978" name=""/>
+                    <pic:cNvPicPr/>
+                  </pic:nvPicPr>
+                  <pic:blipFill>
+                    <a:blip r:embed="rId16"/>
+                    <a:stretch>
+                      <a:fillRect/>
+                    </a:stretch>
+                  </pic:blipFill>
+                  <pic:spPr>
+                    <a:xfrm>
+                      <a:off x="0" y="0"/>
+                      <a:ext cx="5731510" cy="3141345"/>
                     </a:xfrm>
                     <a:prstGeom prst="rect">
                       <a:avLst/>

</xml_diff>

<commit_message>
feat: implement all list operation in JDBC
</commit_message>
<xml_diff>
--- a/1주차 결과 모음.docx
+++ b/1주차 결과 모음.docx
@@ -464,6 +464,9 @@
     </w:p>
     <w:p>
       <w:r>
+        <w:rPr>
+          <w:noProof/>
+        </w:rPr>
         <w:drawing>
           <wp:inline distT="0" distB="0" distL="0" distR="0" wp14:anchorId="41680D61" wp14:editId="5137D51B">
             <wp:extent cx="5731510" cy="4107815"/>
@@ -504,13 +507,13 @@
     <w:p>
       <w:pPr>
         <w:rPr>
+          <w:noProof/>
+        </w:rPr>
+      </w:pPr>
+      <w:r>
+        <w:rPr>
           <w:rFonts w:hint="eastAsia"/>
         </w:rPr>
-      </w:pPr>
-      <w:r>
-        <w:rPr>
-          <w:rFonts w:hint="eastAsia"/>
-        </w:rPr>
         <w:t>Update(내용 수정)</w:t>
       </w:r>
       <w:r>
@@ -520,6 +523,9 @@
         <w:t xml:space="preserve"> </w:t>
       </w:r>
       <w:r>
+        <w:rPr>
+          <w:noProof/>
+        </w:rPr>
         <w:lastRenderedPageBreak/>
         <w:drawing>
           <wp:inline distT="0" distB="0" distL="0" distR="0" wp14:anchorId="076CF6FC" wp14:editId="2A752BE6">
@@ -586,6 +592,101 @@
                     <a:xfrm>
                       <a:off x="0" y="0"/>
                       <a:ext cx="5731510" cy="3141345"/>
+                    </a:xfrm>
+                    <a:prstGeom prst="rect">
+                      <a:avLst/>
+                    </a:prstGeom>
+                  </pic:spPr>
+                </pic:pic>
+              </a:graphicData>
+            </a:graphic>
+          </wp:inline>
+        </w:drawing>
+      </w:r>
+    </w:p>
+    <w:p>
+      <w:pPr>
+        <w:rPr>
+          <w:rFonts w:hint="eastAsia"/>
+        </w:rPr>
+      </w:pPr>
+      <w:r>
+        <w:rPr>
+          <w:rFonts w:hint="eastAsia"/>
+          <w:noProof/>
+        </w:rPr>
+        <w:t>Delete</w:t>
+      </w:r>
+      <w:r>
+        <w:rPr>
+          <w:noProof/>
+        </w:rPr>
+        <w:lastRenderedPageBreak/>
+        <w:drawing>
+          <wp:inline distT="0" distB="0" distL="0" distR="0" wp14:anchorId="1C064C06" wp14:editId="7F12F2E8">
+            <wp:extent cx="5731510" cy="3300730"/>
+            <wp:effectExtent l="0" t="0" r="2540" b="0"/>
+            <wp:docPr id="1615441352" name="그림 1"/>
+            <wp:cNvGraphicFramePr>
+              <a:graphicFrameLocks xmlns:a="http://schemas.openxmlformats.org/drawingml/2006/main" noChangeAspect="1"/>
+            </wp:cNvGraphicFramePr>
+            <a:graphic xmlns:a="http://schemas.openxmlformats.org/drawingml/2006/main">
+              <a:graphicData uri="http://schemas.openxmlformats.org/drawingml/2006/picture">
+                <pic:pic xmlns:pic="http://schemas.openxmlformats.org/drawingml/2006/picture">
+                  <pic:nvPicPr>
+                    <pic:cNvPr id="1615441352" name=""/>
+                    <pic:cNvPicPr/>
+                  </pic:nvPicPr>
+                  <pic:blipFill>
+                    <a:blip r:embed="rId17"/>
+                    <a:stretch>
+                      <a:fillRect/>
+                    </a:stretch>
+                  </pic:blipFill>
+                  <pic:spPr>
+                    <a:xfrm>
+                      <a:off x="0" y="0"/>
+                      <a:ext cx="5731510" cy="3300730"/>
+                    </a:xfrm>
+                    <a:prstGeom prst="rect">
+                      <a:avLst/>
+                    </a:prstGeom>
+                  </pic:spPr>
+                </pic:pic>
+              </a:graphicData>
+            </a:graphic>
+          </wp:inline>
+        </w:drawing>
+      </w:r>
+      <w:r>
+        <w:rPr>
+          <w:noProof/>
+        </w:rPr>
+        <w:drawing>
+          <wp:inline distT="0" distB="0" distL="0" distR="0" wp14:anchorId="4F50B028" wp14:editId="47FB52D8">
+            <wp:extent cx="5731510" cy="1967865"/>
+            <wp:effectExtent l="0" t="0" r="2540" b="0"/>
+            <wp:docPr id="626527546" name="그림 1"/>
+            <wp:cNvGraphicFramePr>
+              <a:graphicFrameLocks xmlns:a="http://schemas.openxmlformats.org/drawingml/2006/main" noChangeAspect="1"/>
+            </wp:cNvGraphicFramePr>
+            <a:graphic xmlns:a="http://schemas.openxmlformats.org/drawingml/2006/main">
+              <a:graphicData uri="http://schemas.openxmlformats.org/drawingml/2006/picture">
+                <pic:pic xmlns:pic="http://schemas.openxmlformats.org/drawingml/2006/picture">
+                  <pic:nvPicPr>
+                    <pic:cNvPr id="626527546" name=""/>
+                    <pic:cNvPicPr/>
+                  </pic:nvPicPr>
+                  <pic:blipFill>
+                    <a:blip r:embed="rId18"/>
+                    <a:stretch>
+                      <a:fillRect/>
+                    </a:stretch>
+                  </pic:blipFill>
+                  <pic:spPr>
+                    <a:xfrm>
+                      <a:off x="0" y="0"/>
+                      <a:ext cx="5731510" cy="1967865"/>
                     </a:xfrm>
                     <a:prstGeom prst="rect">
                       <a:avLst/>

</xml_diff>